<commit_message>
Minor fixes on methods basics exercises
</commit_message>
<xml_diff>
--- a/Courses/Software-Sciences/Module-1-OOP/05.1-Methods-Basics/05.1-Methods-Basics-Exercises.docx
+++ b/Courses/Software-Sciences/Module-1-OOP/05.1-Methods-Basics/05.1-Methods-Basics-Exercises.docx
@@ -2269,10 +2269,10 @@
           <w:lang w:val="bg-BG"/>
         </w:rPr>
         <w:drawing>
-          <wp:inline distT="0" distB="0" distL="0" distR="0" wp14:anchorId="1858ED75" wp14:editId="010A9D9D">
-            <wp:extent cx="3416400" cy="1108800"/>
-            <wp:effectExtent l="12700" t="12700" r="12700" b="8890"/>
-            <wp:docPr id="33" name="Picture 33" descr="Graphical user interface, text, application&#10;&#10;Description automatically generated"/>
+          <wp:inline distT="0" distB="0" distL="0" distR="0" wp14:anchorId="218B6EAC" wp14:editId="01B0F445">
+            <wp:extent cx="3456000" cy="1260000"/>
+            <wp:effectExtent l="12700" t="12700" r="11430" b="10160"/>
+            <wp:docPr id="1035853459" name="Picture 1" descr="A picture containing text, font, screenshot, line&#10;&#10;Description automatically generated"/>
             <wp:cNvGraphicFramePr>
               <a:graphicFrameLocks xmlns:a="http://schemas.openxmlformats.org/drawingml/2006/main" noChangeAspect="1"/>
             </wp:cNvGraphicFramePr>
@@ -2280,7 +2280,7 @@
               <a:graphicData uri="http://schemas.openxmlformats.org/drawingml/2006/picture">
                 <pic:pic xmlns:pic="http://schemas.openxmlformats.org/drawingml/2006/picture">
                   <pic:nvPicPr>
-                    <pic:cNvPr id="33" name="Picture 33" descr="Graphical user interface, text, application&#10;&#10;Description automatically generated"/>
+                    <pic:cNvPr id="1035853459" name="Picture 1" descr="A picture containing text, font, screenshot, line&#10;&#10;Description automatically generated"/>
                     <pic:cNvPicPr/>
                   </pic:nvPicPr>
                   <pic:blipFill>
@@ -2292,7 +2292,7 @@
                   <pic:spPr>
                     <a:xfrm>
                       <a:off x="0" y="0"/>
-                      <a:ext cx="3416400" cy="1108800"/>
+                      <a:ext cx="3456000" cy="1260000"/>
                     </a:xfrm>
                     <a:prstGeom prst="rect">
                       <a:avLst/>
@@ -2373,11 +2373,17 @@
       </w:r>
       <w:r>
         <w:rPr>
-          <w:b/>
-          <w:bCs/>
-          <w:noProof/>
-        </w:rPr>
-        <w:t xml:space="preserve">” </w:t>
+          <w:noProof/>
+        </w:rPr>
+        <w:t>”</w:t>
+      </w:r>
+      <w:r>
+        <w:rPr>
+          <w:b/>
+          <w:bCs/>
+          <w:noProof/>
+        </w:rPr>
+        <w:t xml:space="preserve"> </w:t>
       </w:r>
       <w:r>
         <w:rPr>
@@ -2469,10 +2475,10 @@
           <w:lang w:val="bg-BG"/>
         </w:rPr>
         <w:drawing>
-          <wp:inline distT="0" distB="0" distL="0" distR="0" wp14:anchorId="7DD5643A" wp14:editId="2EEED718">
-            <wp:extent cx="4604400" cy="802800"/>
-            <wp:effectExtent l="12700" t="12700" r="5715" b="10160"/>
-            <wp:docPr id="34" name="Picture 34" descr="A picture containing diagram&#10;&#10;Description automatically generated"/>
+          <wp:inline distT="0" distB="0" distL="0" distR="0" wp14:anchorId="3A9C4081" wp14:editId="2B951A35">
+            <wp:extent cx="4600800" cy="795600"/>
+            <wp:effectExtent l="12700" t="12700" r="9525" b="17780"/>
+            <wp:docPr id="1221624077" name="Picture 1" descr="A picture containing text, screenshot, font, line&#10;&#10;Description automatically generated"/>
             <wp:cNvGraphicFramePr>
               <a:graphicFrameLocks xmlns:a="http://schemas.openxmlformats.org/drawingml/2006/main" noChangeAspect="1"/>
             </wp:cNvGraphicFramePr>
@@ -2480,7 +2486,7 @@
               <a:graphicData uri="http://schemas.openxmlformats.org/drawingml/2006/picture">
                 <pic:pic xmlns:pic="http://schemas.openxmlformats.org/drawingml/2006/picture">
                   <pic:nvPicPr>
-                    <pic:cNvPr id="34" name="Picture 34" descr="A picture containing diagram&#10;&#10;Description automatically generated"/>
+                    <pic:cNvPr id="1221624077" name="Picture 1" descr="A picture containing text, screenshot, font, line&#10;&#10;Description automatically generated"/>
                     <pic:cNvPicPr/>
                   </pic:nvPicPr>
                   <pic:blipFill>
@@ -2492,7 +2498,7 @@
                   <pic:spPr>
                     <a:xfrm>
                       <a:off x="0" y="0"/>
-                      <a:ext cx="4604400" cy="802800"/>
+                      <a:ext cx="4600800" cy="795600"/>
                     </a:xfrm>
                     <a:prstGeom prst="rect">
                       <a:avLst/>
@@ -7295,7 +7301,7 @@
           <wp:effectExtent l="0" t="0" r="0" b="5715"/>
           <wp:wrapSquare wrapText="bothSides"/>
           <wp:docPr id="1" name="Picture 1">
-            <a:hlinkClick xmlns:a="http://schemas.openxmlformats.org/drawingml/2006/main" r:id="rId1"/>
+            <a:hlinkClick xmlns:a="http://schemas.openxmlformats.org/drawingml/2006/main" r:id="rId20"/>
           </wp:docPr>
           <wp:cNvGraphicFramePr>
             <a:graphicFrameLocks xmlns:a="http://schemas.openxmlformats.org/drawingml/2006/main" noChangeAspect="1"/>

</xml_diff>

<commit_message>
Minor fixes for methods basics exercises
</commit_message>
<xml_diff>
--- a/Courses/Software-Sciences/Module-1-OOP/05.1-Methods-Basics/05.1-Methods-Basics-Exercises.docx
+++ b/Courses/Software-Sciences/Module-1-OOP/05.1-Methods-Basics/05.1-Methods-Basics-Exercises.docx
@@ -137,11 +137,21 @@
       </w:r>
       <w:r>
         <w:rPr>
-          <w:b/>
-          <w:bCs/>
-          <w:noProof/>
-        </w:rPr>
-        <w:t>GetMax()</w:t>
+          <w:rFonts w:ascii="Consolas" w:hAnsi="Consolas" w:cs="Consolas"/>
+          <w:b/>
+          <w:bCs/>
+          <w:noProof/>
+        </w:rPr>
+        <w:t>GetMax</w:t>
+      </w:r>
+      <w:r>
+        <w:rPr>
+          <w:rFonts w:ascii="Consolas" w:hAnsi="Consolas" w:cs="Consolas"/>
+          <w:b/>
+          <w:bCs/>
+          <w:noProof/>
+        </w:rPr>
+        <w:t>()</w:t>
       </w:r>
       <w:r>
         <w:rPr>
@@ -2583,6 +2593,7 @@
       </w:r>
       <w:r>
         <w:rPr>
+          <w:rFonts w:ascii="Consolas" w:hAnsi="Consolas" w:cs="Consolas"/>
           <w:b/>
           <w:bCs/>
           <w:noProof/>
@@ -3323,7 +3334,6 @@
       <w:r>
         <w:t>"</w:t>
       </w:r>
-      <w:proofErr w:type="spellStart"/>
       <w:r>
         <w:rPr>
           <w:rFonts w:ascii="Consolas" w:hAnsi="Consolas" w:cs="Consolas"/>
@@ -3332,7 +3342,6 @@
         </w:rPr>
         <w:t>CalculationsApp</w:t>
       </w:r>
-      <w:proofErr w:type="spellEnd"/>
       <w:r>
         <w:rPr>
           <w:lang w:val="bg-BG"/>
@@ -3735,7 +3744,6 @@
       <w:r>
         <w:t>"</w:t>
       </w:r>
-      <w:proofErr w:type="spellStart"/>
       <w:r>
         <w:rPr>
           <w:rFonts w:ascii="Consolas" w:hAnsi="Consolas" w:cs="Consolas"/>
@@ -3744,7 +3752,6 @@
         </w:rPr>
         <w:t>labelOperation</w:t>
       </w:r>
-      <w:proofErr w:type="spellEnd"/>
       <w:r>
         <w:t xml:space="preserve">" </w:t>
       </w:r>
@@ -3783,7 +3790,6 @@
       <w:r>
         <w:t>"</w:t>
       </w:r>
-      <w:proofErr w:type="spellStart"/>
       <w:r>
         <w:rPr>
           <w:rFonts w:ascii="Consolas" w:hAnsi="Consolas" w:cs="Consolas"/>
@@ -3792,7 +3798,6 @@
         </w:rPr>
         <w:t>labelResult</w:t>
       </w:r>
-      <w:proofErr w:type="spellEnd"/>
       <w:r>
         <w:t>"</w:t>
       </w:r>
@@ -3842,13 +3847,8 @@
         </w:rPr>
         <w:t>числови полета (</w:t>
       </w:r>
-      <w:proofErr w:type="spellStart"/>
-      <w:r>
-        <w:t>NumericUpDown</w:t>
-      </w:r>
-      <w:proofErr w:type="spellEnd"/>
-      <w:r>
-        <w:t>)</w:t>
+      <w:r>
+        <w:t>NumericUpDown)</w:t>
       </w:r>
     </w:p>
     <w:p>
@@ -3990,13 +3990,8 @@
         </w:rPr>
         <w:t>падащо меню (</w:t>
       </w:r>
-      <w:proofErr w:type="spellStart"/>
-      <w:r>
-        <w:t>ComboBox</w:t>
-      </w:r>
-      <w:proofErr w:type="spellEnd"/>
-      <w:r>
-        <w:t>)</w:t>
+      <w:r>
+        <w:t>ComboBox)</w:t>
       </w:r>
     </w:p>
     <w:p>
@@ -4017,7 +4012,6 @@
         </w:rPr>
         <w:t>"</w:t>
       </w:r>
-      <w:proofErr w:type="spellStart"/>
       <w:r>
         <w:rPr>
           <w:rFonts w:ascii="Consolas" w:hAnsi="Consolas" w:cs="Consolas"/>
@@ -4026,7 +4020,6 @@
         </w:rPr>
         <w:t>comboBoxOperation</w:t>
       </w:r>
-      <w:proofErr w:type="spellEnd"/>
       <w:r>
         <w:t xml:space="preserve">" </w:t>
       </w:r>
@@ -4039,7 +4032,6 @@
       <w:r>
         <w:t>"</w:t>
       </w:r>
-      <w:proofErr w:type="spellStart"/>
       <w:r>
         <w:rPr>
           <w:b/>
@@ -4047,7 +4039,6 @@
         </w:rPr>
         <w:t>DropDownList</w:t>
       </w:r>
-      <w:proofErr w:type="spellEnd"/>
       <w:r>
         <w:t>"</w:t>
       </w:r>
@@ -4158,7 +4149,6 @@
       <w:r>
         <w:t>"</w:t>
       </w:r>
-      <w:proofErr w:type="spellStart"/>
       <w:r>
         <w:rPr>
           <w:rFonts w:ascii="Consolas" w:hAnsi="Consolas" w:cs="Consolas"/>
@@ -4167,7 +4157,6 @@
         </w:rPr>
         <w:t>buttonCalculate</w:t>
       </w:r>
-      <w:proofErr w:type="spellEnd"/>
       <w:r>
         <w:t xml:space="preserve">" </w:t>
       </w:r>
@@ -4177,7 +4166,6 @@
         </w:rPr>
         <w:t>с текст "</w:t>
       </w:r>
-      <w:proofErr w:type="gramStart"/>
       <w:r>
         <w:rPr>
           <w:b/>
@@ -4185,7 +4173,6 @@
         </w:rPr>
         <w:t>Calculate</w:t>
       </w:r>
-      <w:proofErr w:type="gramEnd"/>
       <w:r>
         <w:t>"</w:t>
       </w:r>

</xml_diff>